<commit_message>
added wording to paper and pngs from knn output
</commit_message>
<xml_diff>
--- a/Case_Study_15/Case_Study_15_Report_Template.docx
+++ b/Case_Study_15/Case_Study_15_Report_Template.docx
@@ -602,7 +602,21 @@
           <w:rFonts w:ascii="Arial" w:hAnsi="Arial" w:cs="Arial"/>
           <w:color w:val="000000" w:themeColor="text1"/>
         </w:rPr>
-        <w:t xml:space="preserve"> to best classify for this data set.  Based on receiving new data with these same categories, the business will be able to predict/classify with approximately a 95% accuracy whether the transaction will result in money lost (0) or gained (1). Out of the 5% error rate in prediction, 4.07% were false positive results and 6.56% were false negative results.</w:t>
+        <w:t xml:space="preserve"> to best classify for this data set.  Based on receiving new data with these same categories, the business will be able to predict/classify with approximately a 95</w:t>
+      </w:r>
+      <w:r>
+        <w:rPr>
+          <w:rFonts w:ascii="Arial" w:hAnsi="Arial" w:cs="Arial"/>
+          <w:color w:val="000000" w:themeColor="text1"/>
+        </w:rPr>
+        <w:t>.12</w:t>
+      </w:r>
+      <w:r>
+        <w:rPr>
+          <w:rFonts w:ascii="Arial" w:hAnsi="Arial" w:cs="Arial"/>
+          <w:color w:val="000000" w:themeColor="text1"/>
+        </w:rPr>
+        <w:t>% accuracy whether the transaction will result in money lost (0) or gained (1). Out of the 5% error rate in prediction, 4.07% were false positive results and 6.56% were false negative results.</w:t>
       </w:r>
     </w:p>
     <w:p>
@@ -709,7 +723,21 @@
           <w:rFonts w:ascii="Arial" w:eastAsia="Times New Roman" w:hAnsi="Arial" w:cs="Arial"/>
           <w:color w:val="525C65"/>
         </w:rPr>
-        <w:t>Knowing feature importance allowed us to better understand the data set and provided insights to our feature selection process.  After removing the categorical features, we ran RFFI for the remaining 45 features (using all 160,000 records) to arrive at the following feature of importance:</w:t>
+        <w:t>Knowing feature importance allowed us to better understand the data set and provided insights to our feature selection process.  After removing the categorical features, we ran RFFI for the remaining 45 features (using all 160,000 records) to arrive at the following feature of importance</w:t>
+      </w:r>
+      <w:r>
+        <w:rPr>
+          <w:rFonts w:ascii="Arial" w:eastAsia="Times New Roman" w:hAnsi="Arial" w:cs="Arial"/>
+          <w:color w:val="525C65"/>
+        </w:rPr>
+        <w:t xml:space="preserve"> (&gt;0.04)</w:t>
+      </w:r>
+      <w:r>
+        <w:rPr>
+          <w:rFonts w:ascii="Arial" w:eastAsia="Times New Roman" w:hAnsi="Arial" w:cs="Arial"/>
+          <w:color w:val="525C65"/>
+        </w:rPr>
+        <w:t>:</w:t>
       </w:r>
     </w:p>
     <w:p>
@@ -902,420 +930,848 @@
         <w:lastRenderedPageBreak/>
         <w:t>Feature Selected: 70.33%</w:t>
       </w:r>
+    </w:p>
+    <w:p>
+      <w:pPr>
+        <w:numPr>
+          <w:ilvl w:val="2"/>
+          <w:numId w:val="2"/>
+        </w:numPr>
+        <w:shd w:val="clear" w:color="auto" w:fill="FFFFFF"/>
+        <w:spacing w:after="100" w:afterAutospacing="1" w:line="446" w:lineRule="atLeast"/>
+        <w:rPr>
+          <w:rFonts w:ascii="Arial" w:eastAsia="Times New Roman" w:hAnsi="Arial" w:cs="Arial"/>
+          <w:color w:val="525C65"/>
+        </w:rPr>
+      </w:pPr>
+      <w:r>
+        <w:rPr>
+          <w:rFonts w:ascii="Arial" w:eastAsia="Times New Roman" w:hAnsi="Arial" w:cs="Arial"/>
+          <w:color w:val="525C65"/>
+        </w:rPr>
+        <w:t>Decision Tree (DT)</w:t>
+      </w:r>
+    </w:p>
+    <w:p>
+      <w:pPr>
+        <w:numPr>
+          <w:ilvl w:val="3"/>
+          <w:numId w:val="2"/>
+        </w:numPr>
+        <w:shd w:val="clear" w:color="auto" w:fill="FFFFFF"/>
+        <w:spacing w:after="100" w:afterAutospacing="1" w:line="446" w:lineRule="atLeast"/>
+        <w:rPr>
+          <w:rFonts w:ascii="Arial" w:eastAsia="Times New Roman" w:hAnsi="Arial" w:cs="Arial"/>
+          <w:color w:val="525C65"/>
+        </w:rPr>
+      </w:pPr>
+      <w:r>
+        <w:rPr>
+          <w:rFonts w:ascii="Arial" w:eastAsia="Times New Roman" w:hAnsi="Arial" w:cs="Arial"/>
+          <w:color w:val="525C65"/>
+        </w:rPr>
+        <w:t>The goal of DT is to split the observations in a way that the resulting groups are as different from each other as much as possible.  The structure of a tree is the root node, internal node, and leaf nodes – all of which are connected by branches.  DT is the building block for Random Forest.  The DT yielded better accuracy results compared to LR.</w:t>
+      </w:r>
+    </w:p>
+    <w:p>
+      <w:pPr>
+        <w:numPr>
+          <w:ilvl w:val="4"/>
+          <w:numId w:val="2"/>
+        </w:numPr>
+        <w:shd w:val="clear" w:color="auto" w:fill="FFFFFF"/>
+        <w:spacing w:after="100" w:afterAutospacing="1" w:line="446" w:lineRule="atLeast"/>
+        <w:rPr>
+          <w:rFonts w:ascii="Arial" w:eastAsia="Times New Roman" w:hAnsi="Arial" w:cs="Arial"/>
+          <w:color w:val="525C65"/>
+        </w:rPr>
+      </w:pPr>
+      <w:r>
+        <w:rPr>
+          <w:rFonts w:ascii="Arial" w:eastAsia="Times New Roman" w:hAnsi="Arial" w:cs="Arial"/>
+          <w:color w:val="525C65"/>
+        </w:rPr>
+        <w:t>Full Data: 84.09% accuracy using entropy</w:t>
+      </w:r>
+    </w:p>
+    <w:p>
+      <w:pPr>
+        <w:numPr>
+          <w:ilvl w:val="4"/>
+          <w:numId w:val="2"/>
+        </w:numPr>
+        <w:shd w:val="clear" w:color="auto" w:fill="FFFFFF"/>
+        <w:spacing w:after="100" w:afterAutospacing="1" w:line="446" w:lineRule="atLeast"/>
+        <w:rPr>
+          <w:rFonts w:ascii="Arial" w:eastAsia="Times New Roman" w:hAnsi="Arial" w:cs="Arial"/>
+          <w:color w:val="525C65"/>
+        </w:rPr>
+      </w:pPr>
+      <w:r>
+        <w:rPr>
+          <w:rFonts w:ascii="Arial" w:eastAsia="Times New Roman" w:hAnsi="Arial" w:cs="Arial"/>
+          <w:color w:val="525C65"/>
+        </w:rPr>
+        <w:t>Feature Selected: 86.5% accuracy using entropy criterion.</w:t>
+      </w:r>
+    </w:p>
+    <w:p>
+      <w:pPr>
+        <w:numPr>
+          <w:ilvl w:val="2"/>
+          <w:numId w:val="2"/>
+        </w:numPr>
+        <w:shd w:val="clear" w:color="auto" w:fill="FFFFFF"/>
+        <w:spacing w:after="100" w:afterAutospacing="1" w:line="446" w:lineRule="atLeast"/>
+        <w:rPr>
+          <w:rFonts w:ascii="Arial" w:eastAsia="Times New Roman" w:hAnsi="Arial" w:cs="Arial"/>
+          <w:color w:val="525C65"/>
+        </w:rPr>
+      </w:pPr>
+      <w:r>
+        <w:rPr>
+          <w:rFonts w:ascii="Arial" w:eastAsia="Times New Roman" w:hAnsi="Arial" w:cs="Arial"/>
+          <w:color w:val="525C65"/>
+        </w:rPr>
+        <w:t>Random Forest</w:t>
+      </w:r>
+      <w:r>
+        <w:rPr>
+          <w:rFonts w:ascii="Arial" w:eastAsia="Times New Roman" w:hAnsi="Arial" w:cs="Arial"/>
+          <w:color w:val="525C65"/>
+        </w:rPr>
+        <w:t xml:space="preserve"> (RF)</w:t>
+      </w:r>
+    </w:p>
+    <w:p>
+      <w:pPr>
+        <w:numPr>
+          <w:ilvl w:val="3"/>
+          <w:numId w:val="2"/>
+        </w:numPr>
+        <w:shd w:val="clear" w:color="auto" w:fill="FFFFFF"/>
+        <w:spacing w:after="100" w:afterAutospacing="1" w:line="446" w:lineRule="atLeast"/>
+        <w:rPr>
+          <w:rFonts w:ascii="Arial" w:eastAsia="Times New Roman" w:hAnsi="Arial" w:cs="Arial"/>
+          <w:color w:val="525C65"/>
+        </w:rPr>
+      </w:pPr>
+      <w:r>
+        <w:rPr>
+          <w:rFonts w:ascii="Arial" w:eastAsia="Times New Roman" w:hAnsi="Arial" w:cs="Arial"/>
+          <w:color w:val="525C65"/>
+        </w:rPr>
+        <w:t>RF uses a large number of uncorrelated decision trees to operate as a committee – much like an ensemble.  Each DT outputs a class prediction and the class with the most votes is the RF’s optimal model prediction.  The RF yielded better accuracy results compared to both LR and DT.</w:t>
+      </w:r>
+    </w:p>
+    <w:p>
+      <w:pPr>
+        <w:numPr>
+          <w:ilvl w:val="4"/>
+          <w:numId w:val="2"/>
+        </w:numPr>
+        <w:shd w:val="clear" w:color="auto" w:fill="FFFFFF"/>
+        <w:spacing w:after="100" w:afterAutospacing="1" w:line="446" w:lineRule="atLeast"/>
+        <w:rPr>
+          <w:rFonts w:ascii="Arial" w:eastAsia="Times New Roman" w:hAnsi="Arial" w:cs="Arial"/>
+          <w:color w:val="525C65"/>
+        </w:rPr>
+      </w:pPr>
+      <w:r>
+        <w:rPr>
+          <w:rFonts w:ascii="Arial" w:eastAsia="Times New Roman" w:hAnsi="Arial" w:cs="Arial"/>
+          <w:color w:val="525C65"/>
+        </w:rPr>
+        <w:t>Full Data: 88</w:t>
+      </w:r>
+      <w:r>
+        <w:rPr>
+          <w:rFonts w:ascii="Arial" w:eastAsia="Times New Roman" w:hAnsi="Arial" w:cs="Arial"/>
+          <w:color w:val="525C65"/>
+        </w:rPr>
+        <w:t>.7</w:t>
+      </w:r>
+      <w:r>
+        <w:rPr>
+          <w:rFonts w:ascii="Arial" w:eastAsia="Times New Roman" w:hAnsi="Arial" w:cs="Arial"/>
+          <w:color w:val="525C65"/>
+        </w:rPr>
+        <w:t>% accuracy</w:t>
+      </w:r>
+    </w:p>
+    <w:p>
+      <w:pPr>
+        <w:numPr>
+          <w:ilvl w:val="4"/>
+          <w:numId w:val="2"/>
+        </w:numPr>
+        <w:shd w:val="clear" w:color="auto" w:fill="FFFFFF"/>
+        <w:spacing w:after="100" w:afterAutospacing="1" w:line="446" w:lineRule="atLeast"/>
+        <w:rPr>
+          <w:rFonts w:ascii="Arial" w:eastAsia="Times New Roman" w:hAnsi="Arial" w:cs="Arial"/>
+          <w:color w:val="525C65"/>
+        </w:rPr>
+      </w:pPr>
+      <w:r>
+        <w:rPr>
+          <w:rFonts w:ascii="Arial" w:eastAsia="Times New Roman" w:hAnsi="Arial" w:cs="Arial"/>
+          <w:color w:val="525C65"/>
+        </w:rPr>
+        <w:t xml:space="preserve">Feature Selected: </w:t>
+      </w:r>
+      <w:r>
+        <w:rPr>
+          <w:rFonts w:ascii="Arial" w:eastAsia="Times New Roman" w:hAnsi="Arial" w:cs="Arial"/>
+          <w:color w:val="525C65"/>
+        </w:rPr>
+        <w:t>91</w:t>
+      </w:r>
+      <w:r>
+        <w:rPr>
+          <w:rFonts w:ascii="Arial" w:eastAsia="Times New Roman" w:hAnsi="Arial" w:cs="Arial"/>
+          <w:color w:val="525C65"/>
+        </w:rPr>
+        <w:t>.5% accuracy</w:t>
+      </w:r>
+    </w:p>
+    <w:p>
+      <w:pPr>
+        <w:numPr>
+          <w:ilvl w:val="2"/>
+          <w:numId w:val="2"/>
+        </w:numPr>
+        <w:shd w:val="clear" w:color="auto" w:fill="FFFFFF"/>
+        <w:spacing w:after="100" w:afterAutospacing="1" w:line="446" w:lineRule="atLeast"/>
+        <w:rPr>
+          <w:rFonts w:ascii="Arial" w:eastAsia="Times New Roman" w:hAnsi="Arial" w:cs="Arial"/>
+          <w:color w:val="525C65"/>
+        </w:rPr>
+      </w:pPr>
+      <w:r>
+        <w:rPr>
+          <w:rFonts w:ascii="Arial" w:eastAsia="Times New Roman" w:hAnsi="Arial" w:cs="Arial"/>
+          <w:color w:val="525C65"/>
+        </w:rPr>
+        <w:t>SVM</w:t>
+      </w:r>
+    </w:p>
+    <w:p>
+      <w:pPr>
+        <w:numPr>
+          <w:ilvl w:val="2"/>
+          <w:numId w:val="2"/>
+        </w:numPr>
+        <w:shd w:val="clear" w:color="auto" w:fill="FFFFFF"/>
+        <w:spacing w:after="100" w:afterAutospacing="1" w:line="446" w:lineRule="atLeast"/>
+        <w:rPr>
+          <w:rFonts w:ascii="Arial" w:eastAsia="Times New Roman" w:hAnsi="Arial" w:cs="Arial"/>
+          <w:color w:val="525C65"/>
+        </w:rPr>
+      </w:pPr>
+      <w:r>
+        <w:rPr>
+          <w:rFonts w:ascii="Arial" w:eastAsia="Times New Roman" w:hAnsi="Arial" w:cs="Arial"/>
+          <w:color w:val="525C65"/>
+        </w:rPr>
+        <w:t>PCA</w:t>
+      </w:r>
+    </w:p>
+    <w:p>
+      <w:pPr>
+        <w:numPr>
+          <w:ilvl w:val="2"/>
+          <w:numId w:val="2"/>
+        </w:numPr>
+        <w:shd w:val="clear" w:color="auto" w:fill="FFFFFF"/>
+        <w:spacing w:after="100" w:afterAutospacing="1" w:line="446" w:lineRule="atLeast"/>
+        <w:rPr>
+          <w:rFonts w:ascii="Arial" w:eastAsia="Times New Roman" w:hAnsi="Arial" w:cs="Arial"/>
+          <w:color w:val="525C65"/>
+        </w:rPr>
+      </w:pPr>
+      <w:r>
+        <w:rPr>
+          <w:rFonts w:ascii="Arial" w:eastAsia="Times New Roman" w:hAnsi="Arial" w:cs="Arial"/>
+          <w:color w:val="525C65"/>
+        </w:rPr>
+        <w:t>K</w:t>
+      </w:r>
+      <w:r>
+        <w:rPr>
+          <w:rFonts w:ascii="Arial" w:eastAsia="Times New Roman" w:hAnsi="Arial" w:cs="Arial"/>
+          <w:color w:val="525C65"/>
+        </w:rPr>
+        <w:t>-</w:t>
+      </w:r>
+      <w:r>
+        <w:rPr>
+          <w:rFonts w:ascii="Arial" w:eastAsia="Times New Roman" w:hAnsi="Arial" w:cs="Arial"/>
+          <w:color w:val="525C65"/>
+        </w:rPr>
+        <w:t>N</w:t>
+      </w:r>
+      <w:r>
+        <w:rPr>
+          <w:rFonts w:ascii="Arial" w:eastAsia="Times New Roman" w:hAnsi="Arial" w:cs="Arial"/>
+          <w:color w:val="525C65"/>
+        </w:rPr>
+        <w:t xml:space="preserve">earest </w:t>
+      </w:r>
+      <w:r>
+        <w:rPr>
+          <w:rFonts w:ascii="Arial" w:eastAsia="Times New Roman" w:hAnsi="Arial" w:cs="Arial"/>
+          <w:color w:val="525C65"/>
+        </w:rPr>
+        <w:t>N</w:t>
+      </w:r>
+      <w:r>
+        <w:rPr>
+          <w:rFonts w:ascii="Arial" w:eastAsia="Times New Roman" w:hAnsi="Arial" w:cs="Arial"/>
+          <w:color w:val="525C65"/>
+        </w:rPr>
+        <w:t>eighbor (KNN)</w:t>
+      </w:r>
+    </w:p>
+    <w:p>
+      <w:pPr>
+        <w:numPr>
+          <w:ilvl w:val="3"/>
+          <w:numId w:val="2"/>
+        </w:numPr>
+        <w:shd w:val="clear" w:color="auto" w:fill="FFFFFF"/>
+        <w:spacing w:after="100" w:afterAutospacing="1" w:line="446" w:lineRule="atLeast"/>
+        <w:rPr>
+          <w:rFonts w:ascii="Arial" w:eastAsia="Times New Roman" w:hAnsi="Arial" w:cs="Arial"/>
+          <w:color w:val="525C65"/>
+        </w:rPr>
+      </w:pPr>
+      <w:r>
+        <w:rPr>
+          <w:rFonts w:ascii="Arial" w:eastAsia="Times New Roman" w:hAnsi="Arial" w:cs="Arial"/>
+          <w:color w:val="525C65"/>
+        </w:rPr>
+        <w:t xml:space="preserve">KNN </w:t>
+      </w:r>
+      <w:r>
+        <w:rPr>
+          <w:rFonts w:ascii="Arial" w:eastAsia="Times New Roman" w:hAnsi="Arial" w:cs="Arial"/>
+          <w:color w:val="525C65"/>
+        </w:rPr>
+        <w:t>is a non-parametric, lazy learning machine learning algorithm with the purpose to predict the classification of data.</w:t>
+      </w:r>
+      <w:r>
+        <w:rPr>
+          <w:rFonts w:ascii="Arial" w:eastAsia="Times New Roman" w:hAnsi="Arial" w:cs="Arial"/>
+          <w:color w:val="525C65"/>
+        </w:rPr>
+        <w:t xml:space="preserve"> Non-parametric means that no assumptions are made about the data before classifying; lazy learning means that there is no training phase before classifying. KNN often has the ‘dimensionality curse’, where a dataset with many variables is not as accurate; however, because our dataset </w:t>
+      </w:r>
+      <w:r>
+        <w:rPr>
+          <w:rFonts w:ascii="Arial" w:eastAsia="Times New Roman" w:hAnsi="Arial" w:cs="Arial"/>
+          <w:color w:val="525C65"/>
+        </w:rPr>
+        <w:lastRenderedPageBreak/>
+        <w:t xml:space="preserve">is so large, we reduce the dimensionality curse. </w:t>
+      </w:r>
+      <w:r>
+        <w:rPr>
+          <w:rFonts w:ascii="Arial" w:eastAsia="Times New Roman" w:hAnsi="Arial" w:cs="Arial"/>
+          <w:color w:val="525C65"/>
+        </w:rPr>
+        <w:t>KNN is our ‘winning’ algorithm (see Analysis section for more details on the process).</w:t>
+      </w:r>
+      <w:r>
+        <w:rPr>
+          <w:rFonts w:ascii="Arial" w:eastAsia="Times New Roman" w:hAnsi="Arial" w:cs="Arial"/>
+          <w:color w:val="525C65"/>
+        </w:rPr>
+        <w:t xml:space="preserve"> Other methods tried with KNN were adjusting the test size, one-hot-encoding all categorical variables, and using </w:t>
+      </w:r>
+    </w:p>
+    <w:p>
+      <w:pPr>
+        <w:numPr>
+          <w:ilvl w:val="4"/>
+          <w:numId w:val="2"/>
+        </w:numPr>
+        <w:shd w:val="clear" w:color="auto" w:fill="FFFFFF"/>
+        <w:spacing w:after="100" w:afterAutospacing="1" w:line="446" w:lineRule="atLeast"/>
+        <w:rPr>
+          <w:rFonts w:ascii="Arial" w:eastAsia="Times New Roman" w:hAnsi="Arial" w:cs="Arial"/>
+          <w:color w:val="525C65"/>
+        </w:rPr>
+      </w:pPr>
+      <w:r>
+        <w:rPr>
+          <w:rFonts w:ascii="Arial" w:eastAsia="Times New Roman" w:hAnsi="Arial" w:cs="Arial"/>
+          <w:color w:val="525C65"/>
+        </w:rPr>
+        <w:t xml:space="preserve">Full Data: </w:t>
+      </w:r>
+      <w:r>
+        <w:rPr>
+          <w:rFonts w:ascii="Arial" w:eastAsia="Times New Roman" w:hAnsi="Arial" w:cs="Arial"/>
+          <w:color w:val="525C65"/>
+        </w:rPr>
+        <w:t>80.24</w:t>
+      </w:r>
+    </w:p>
+    <w:p>
+      <w:pPr>
+        <w:numPr>
+          <w:ilvl w:val="4"/>
+          <w:numId w:val="2"/>
+        </w:numPr>
+        <w:shd w:val="clear" w:color="auto" w:fill="FFFFFF"/>
+        <w:spacing w:after="100" w:afterAutospacing="1" w:line="446" w:lineRule="atLeast"/>
+        <w:rPr>
+          <w:rFonts w:ascii="Arial" w:eastAsia="Times New Roman" w:hAnsi="Arial" w:cs="Arial"/>
+          <w:color w:val="525C65"/>
+        </w:rPr>
+      </w:pPr>
+      <w:r>
+        <w:rPr>
+          <w:rFonts w:ascii="Arial" w:eastAsia="Times New Roman" w:hAnsi="Arial" w:cs="Arial"/>
+          <w:color w:val="525C65"/>
+        </w:rPr>
+        <w:t>Feature Selected:</w:t>
+      </w:r>
+    </w:p>
+    <w:p>
+      <w:pPr>
+        <w:numPr>
+          <w:ilvl w:val="0"/>
+          <w:numId w:val="2"/>
+        </w:numPr>
+        <w:shd w:val="clear" w:color="auto" w:fill="FFFFFF"/>
+        <w:spacing w:after="100" w:afterAutospacing="1" w:line="446" w:lineRule="atLeast"/>
+        <w:rPr>
+          <w:rFonts w:ascii="Arial" w:eastAsia="Times New Roman" w:hAnsi="Arial" w:cs="Arial"/>
+          <w:color w:val="525C65"/>
+        </w:rPr>
+      </w:pPr>
+      <w:r>
+        <w:rPr>
+          <w:rFonts w:ascii="Arial" w:eastAsia="Times New Roman" w:hAnsi="Arial" w:cs="Arial"/>
+          <w:color w:val="525C65"/>
+        </w:rPr>
+        <w:t xml:space="preserve">Analysis </w:t>
+      </w:r>
+      <w:r>
+        <w:rPr>
+          <w:rFonts w:ascii="Arial" w:eastAsia="Times New Roman" w:hAnsi="Arial" w:cs="Arial"/>
+          <w:color w:val="525C65"/>
+        </w:rPr>
+        <w:t xml:space="preserve">and Model </w:t>
+      </w:r>
+      <w:r>
+        <w:rPr>
+          <w:rFonts w:ascii="Arial" w:eastAsia="Times New Roman" w:hAnsi="Arial" w:cs="Arial"/>
+          <w:color w:val="525C65"/>
+        </w:rPr>
+        <w:t>Section - Explain what you analyzed. Include any charts here.</w:t>
+      </w:r>
+    </w:p>
+    <w:p>
+      <w:pPr>
+        <w:numPr>
+          <w:ilvl w:val="1"/>
+          <w:numId w:val="2"/>
+        </w:numPr>
+        <w:shd w:val="clear" w:color="auto" w:fill="FFFFFF"/>
+        <w:spacing w:after="100" w:afterAutospacing="1" w:line="446" w:lineRule="atLeast"/>
+        <w:rPr>
+          <w:rFonts w:ascii="Arial" w:eastAsia="Times New Roman" w:hAnsi="Arial" w:cs="Arial"/>
+          <w:color w:val="525C65"/>
+        </w:rPr>
+      </w:pPr>
+      <w:r>
+        <w:rPr>
+          <w:rFonts w:ascii="Arial" w:eastAsia="Times New Roman" w:hAnsi="Arial" w:cs="Arial"/>
+          <w:color w:val="525C65"/>
+        </w:rPr>
+        <w:t>With KNN, we started with the full dataset and k=5. After yielding somewhat high results on the first pass at the full dataset, we ran a KNN loop (with just the feature selected data) from k=1=k=25. Results can be seen below:</w:t>
+      </w:r>
+    </w:p>
+    <w:p>
+      <w:pPr>
+        <w:numPr>
+          <w:ilvl w:val="2"/>
+          <w:numId w:val="2"/>
+        </w:numPr>
+        <w:shd w:val="clear" w:color="auto" w:fill="FFFFFF"/>
+        <w:spacing w:after="100" w:afterAutospacing="1" w:line="446" w:lineRule="atLeast"/>
+        <w:rPr>
+          <w:rFonts w:ascii="Arial" w:eastAsia="Times New Roman" w:hAnsi="Arial" w:cs="Arial"/>
+          <w:color w:val="525C65"/>
+        </w:rPr>
+      </w:pPr>
+      <w:r>
+        <w:rPr>
+          <w:rFonts w:ascii="Arial" w:eastAsia="Times New Roman" w:hAnsi="Arial" w:cs="Arial"/>
+          <w:color w:val="525C65"/>
+        </w:rPr>
+        <w:t>INSERT ACCURACY KNN CHART HERE</w:t>
+      </w:r>
+    </w:p>
+    <w:p>
+      <w:pPr>
+        <w:numPr>
+          <w:ilvl w:val="1"/>
+          <w:numId w:val="2"/>
+        </w:numPr>
+        <w:shd w:val="clear" w:color="auto" w:fill="FFFFFF"/>
+        <w:spacing w:after="100" w:afterAutospacing="1" w:line="446" w:lineRule="atLeast"/>
+        <w:rPr>
+          <w:rFonts w:ascii="Arial" w:eastAsia="Times New Roman" w:hAnsi="Arial" w:cs="Arial"/>
+          <w:color w:val="525C65"/>
+        </w:rPr>
+      </w:pPr>
+      <w:r>
+        <w:rPr>
+          <w:rFonts w:ascii="Arial" w:eastAsia="Times New Roman" w:hAnsi="Arial" w:cs="Arial"/>
+          <w:color w:val="525C65"/>
+        </w:rPr>
+        <w:t>The best accuracy was found at k=</w:t>
+      </w:r>
+      <w:r>
+        <w:rPr>
+          <w:rFonts w:ascii="Arial" w:eastAsia="Times New Roman" w:hAnsi="Arial" w:cs="Arial"/>
+          <w:color w:val="525C65"/>
+        </w:rPr>
+        <w:t>9</w:t>
+      </w:r>
+      <w:r>
+        <w:rPr>
+          <w:rFonts w:ascii="Arial" w:eastAsia="Times New Roman" w:hAnsi="Arial" w:cs="Arial"/>
+          <w:color w:val="525C65"/>
+        </w:rPr>
+        <w:t>, although not much variation occurred between k=5 and k=9. After k=9 the accuracy slowly dropped</w:t>
+      </w:r>
+      <w:r>
+        <w:rPr>
+          <w:rFonts w:ascii="Arial" w:eastAsia="Times New Roman" w:hAnsi="Arial" w:cs="Arial"/>
+          <w:color w:val="525C65"/>
+        </w:rPr>
+        <w:t xml:space="preserve">. </w:t>
+      </w:r>
+      <w:r>
+        <w:rPr>
+          <w:rFonts w:ascii="Arial" w:eastAsia="Times New Roman" w:hAnsi="Arial" w:cs="Arial"/>
+          <w:color w:val="525C65"/>
+        </w:rPr>
+        <w:t xml:space="preserve">Upon running KNN with the featured dataset, with a test size of 20% (32,000 samples), and a random_state set at </w:t>
+      </w:r>
+      <w:r>
+        <w:rPr>
+          <w:rFonts w:ascii="Arial" w:eastAsia="Times New Roman" w:hAnsi="Arial" w:cs="Arial"/>
+          <w:color w:val="525C65"/>
+        </w:rPr>
+        <w:t>“</w:t>
+      </w:r>
+      <w:r>
+        <w:rPr>
+          <w:rFonts w:ascii="Arial" w:eastAsia="Times New Roman" w:hAnsi="Arial" w:cs="Arial"/>
+          <w:color w:val="525C65"/>
+        </w:rPr>
+        <w:t>1234</w:t>
+      </w:r>
+      <w:r>
+        <w:rPr>
+          <w:rFonts w:ascii="Arial" w:eastAsia="Times New Roman" w:hAnsi="Arial" w:cs="Arial"/>
+          <w:color w:val="525C65"/>
+        </w:rPr>
+        <w:t>”</w:t>
+      </w:r>
+      <w:r>
+        <w:rPr>
+          <w:rFonts w:ascii="Arial" w:eastAsia="Times New Roman" w:hAnsi="Arial" w:cs="Arial"/>
+          <w:color w:val="525C65"/>
+        </w:rPr>
+        <w:t>, we found the accuracy to be 95.1</w:t>
+      </w:r>
+      <w:r>
+        <w:rPr>
+          <w:rFonts w:ascii="Arial" w:eastAsia="Times New Roman" w:hAnsi="Arial" w:cs="Arial"/>
+          <w:color w:val="525C65"/>
+        </w:rPr>
+        <w:t>7</w:t>
+      </w:r>
+      <w:r>
+        <w:rPr>
+          <w:rFonts w:ascii="Arial" w:eastAsia="Times New Roman" w:hAnsi="Arial" w:cs="Arial"/>
+          <w:color w:val="525C65"/>
+        </w:rPr>
+        <w:t>%</w:t>
+      </w:r>
+      <w:r>
+        <w:rPr>
+          <w:rFonts w:ascii="Arial" w:eastAsia="Times New Roman" w:hAnsi="Arial" w:cs="Arial"/>
+          <w:color w:val="525C65"/>
+        </w:rPr>
+        <w:t>.</w:t>
+      </w:r>
+    </w:p>
+    <w:p>
+      <w:pPr>
+        <w:numPr>
+          <w:ilvl w:val="2"/>
+          <w:numId w:val="2"/>
+        </w:numPr>
+        <w:shd w:val="clear" w:color="auto" w:fill="FFFFFF"/>
+        <w:spacing w:after="100" w:afterAutospacing="1" w:line="446" w:lineRule="atLeast"/>
+        <w:rPr>
+          <w:rFonts w:ascii="Arial" w:eastAsia="Times New Roman" w:hAnsi="Arial" w:cs="Arial"/>
+          <w:color w:val="525C65"/>
+        </w:rPr>
+      </w:pPr>
+      <w:r>
+        <w:rPr>
+          <w:rFonts w:ascii="Arial" w:eastAsia="Times New Roman" w:hAnsi="Arial" w:cs="Arial"/>
+          <w:color w:val="525C65"/>
+        </w:rPr>
+        <w:t>INSERT CONFUSION MATRIX HERE</w:t>
+      </w:r>
+    </w:p>
+    <w:p>
+      <w:pPr>
+        <w:numPr>
+          <w:ilvl w:val="0"/>
+          <w:numId w:val="2"/>
+        </w:numPr>
+        <w:shd w:val="clear" w:color="auto" w:fill="FFFFFF"/>
+        <w:spacing w:line="446" w:lineRule="atLeast"/>
+        <w:rPr>
+          <w:rFonts w:ascii="Arial" w:eastAsia="Times New Roman" w:hAnsi="Arial" w:cs="Arial"/>
+          <w:color w:val="525C65"/>
+        </w:rPr>
+      </w:pPr>
+      <w:r>
+        <w:rPr>
+          <w:rFonts w:ascii="Arial" w:eastAsia="Times New Roman" w:hAnsi="Arial" w:cs="Arial"/>
+          <w:color w:val="525C65"/>
+        </w:rPr>
+        <w:t>Results - Describe the results of your analysis.</w:t>
+      </w:r>
+    </w:p>
+    <w:p>
+      <w:pPr>
+        <w:numPr>
+          <w:ilvl w:val="1"/>
+          <w:numId w:val="2"/>
+        </w:numPr>
+        <w:shd w:val="clear" w:color="auto" w:fill="FFFFFF"/>
+        <w:spacing w:line="446" w:lineRule="atLeast"/>
+        <w:rPr>
+          <w:rFonts w:ascii="Arial" w:eastAsia="Times New Roman" w:hAnsi="Arial" w:cs="Arial"/>
+          <w:color w:val="525C65"/>
+        </w:rPr>
+      </w:pPr>
+      <w:r>
+        <w:rPr>
+          <w:rFonts w:ascii="Arial" w:eastAsia="Times New Roman" w:hAnsi="Arial" w:cs="Arial"/>
+          <w:color w:val="525C65"/>
+        </w:rPr>
+        <w:t>KNN had an accuracy of 95.1</w:t>
+      </w:r>
+      <w:r>
+        <w:rPr>
+          <w:rFonts w:ascii="Arial" w:eastAsia="Times New Roman" w:hAnsi="Arial" w:cs="Arial"/>
+          <w:color w:val="525C65"/>
+        </w:rPr>
+        <w:t>7</w:t>
+      </w:r>
+      <w:r>
+        <w:rPr>
+          <w:rFonts w:ascii="Arial" w:eastAsia="Times New Roman" w:hAnsi="Arial" w:cs="Arial"/>
+          <w:color w:val="525C65"/>
+        </w:rPr>
+        <w:t>%. Within those results, a positive was correctly predicted 96.</w:t>
+      </w:r>
+      <w:r>
+        <w:rPr>
+          <w:rFonts w:ascii="Arial" w:eastAsia="Times New Roman" w:hAnsi="Arial" w:cs="Arial"/>
+          <w:color w:val="525C65"/>
+        </w:rPr>
+        <w:t>26</w:t>
+      </w:r>
+      <w:r>
+        <w:rPr>
+          <w:rFonts w:ascii="Arial" w:eastAsia="Times New Roman" w:hAnsi="Arial" w:cs="Arial"/>
+          <w:color w:val="525C65"/>
+        </w:rPr>
+        <w:t>% of the time, and a negative was correctly predicted 93.</w:t>
+      </w:r>
+      <w:r>
+        <w:rPr>
+          <w:rFonts w:ascii="Arial" w:eastAsia="Times New Roman" w:hAnsi="Arial" w:cs="Arial"/>
+          <w:color w:val="525C65"/>
+        </w:rPr>
+        <w:t>55</w:t>
+      </w:r>
+      <w:r>
+        <w:rPr>
+          <w:rFonts w:ascii="Arial" w:eastAsia="Times New Roman" w:hAnsi="Arial" w:cs="Arial"/>
+          <w:color w:val="525C65"/>
+        </w:rPr>
+        <w:t>% of the time. Incorrect classifications of positive results occurred 3.</w:t>
+      </w:r>
+      <w:r>
+        <w:rPr>
+          <w:rFonts w:ascii="Arial" w:eastAsia="Times New Roman" w:hAnsi="Arial" w:cs="Arial"/>
+          <w:color w:val="525C65"/>
+        </w:rPr>
+        <w:t>74</w:t>
+      </w:r>
+      <w:r>
+        <w:rPr>
+          <w:rFonts w:ascii="Arial" w:eastAsia="Times New Roman" w:hAnsi="Arial" w:cs="Arial"/>
+          <w:color w:val="525C65"/>
+        </w:rPr>
+        <w:t>% of the time, while incorrect classifications of negative results occurred 6.</w:t>
+      </w:r>
+      <w:r>
+        <w:rPr>
+          <w:rFonts w:ascii="Arial" w:eastAsia="Times New Roman" w:hAnsi="Arial" w:cs="Arial"/>
+          <w:color w:val="525C65"/>
+        </w:rPr>
+        <w:t>45</w:t>
+      </w:r>
+      <w:r>
+        <w:rPr>
+          <w:rFonts w:ascii="Arial" w:eastAsia="Times New Roman" w:hAnsi="Arial" w:cs="Arial"/>
+          <w:color w:val="525C65"/>
+        </w:rPr>
+        <w:t>% of the time.</w:t>
+      </w:r>
+    </w:p>
+    <w:p>
+      <w:pPr>
+        <w:shd w:val="clear" w:color="auto" w:fill="FFFFFF"/>
+        <w:spacing w:after="480" w:line="446" w:lineRule="atLeast"/>
+        <w:rPr>
+          <w:rFonts w:ascii="Arial" w:eastAsia="Times New Roman" w:hAnsi="Arial" w:cs="Arial"/>
+          <w:color w:val="525C65"/>
+        </w:rPr>
+      </w:pPr>
+      <w:r>
+        <w:rPr>
+          <w:rFonts w:ascii="Arial" w:eastAsia="Times New Roman" w:hAnsi="Arial" w:cs="Arial"/>
+          <w:b/>
+          <w:bCs/>
+          <w:color w:val="525C65"/>
+        </w:rPr>
+        <w:t>Conclusions</w:t>
+      </w:r>
+    </w:p>
+    <w:p>
+      <w:pPr>
+        <w:numPr>
+          <w:ilvl w:val="0"/>
+          <w:numId w:val="3"/>
+        </w:numPr>
+        <w:shd w:val="clear" w:color="auto" w:fill="FFFFFF"/>
+        <w:spacing w:after="100" w:afterAutospacing="1" w:line="446" w:lineRule="atLeast"/>
+        <w:rPr>
+          <w:rFonts w:ascii="Arial" w:eastAsia="Times New Roman" w:hAnsi="Arial" w:cs="Arial"/>
+          <w:color w:val="525C65"/>
+        </w:rPr>
+      </w:pPr>
+      <w:r>
+        <w:rPr>
+          <w:rFonts w:ascii="Arial" w:eastAsia="Times New Roman" w:hAnsi="Arial" w:cs="Arial"/>
+          <w:color w:val="525C65"/>
+        </w:rPr>
+        <w:lastRenderedPageBreak/>
+        <w:t>Restate the questions from your introduction.</w:t>
+      </w:r>
+    </w:p>
+    <w:p>
+      <w:pPr>
+        <w:numPr>
+          <w:ilvl w:val="0"/>
+          <w:numId w:val="3"/>
+        </w:numPr>
+        <w:shd w:val="clear" w:color="auto" w:fill="FFFFFF"/>
+        <w:spacing w:after="100" w:afterAutospacing="1" w:line="446" w:lineRule="atLeast"/>
+        <w:rPr>
+          <w:rFonts w:ascii="Arial" w:eastAsia="Times New Roman" w:hAnsi="Arial" w:cs="Arial"/>
+          <w:color w:val="525C65"/>
+        </w:rPr>
+      </w:pPr>
+      <w:r>
+        <w:rPr>
+          <w:rFonts w:ascii="Arial" w:eastAsia="Times New Roman" w:hAnsi="Arial" w:cs="Arial"/>
+          <w:color w:val="525C65"/>
+        </w:rPr>
+        <w:t>Restate important results.</w:t>
+      </w:r>
+    </w:p>
+    <w:p>
+      <w:pPr>
+        <w:numPr>
+          <w:ilvl w:val="1"/>
+          <w:numId w:val="3"/>
+        </w:numPr>
+        <w:shd w:val="clear" w:color="auto" w:fill="FFFFFF"/>
+        <w:spacing w:after="100" w:afterAutospacing="1" w:line="446" w:lineRule="atLeast"/>
+        <w:rPr>
+          <w:rFonts w:ascii="Arial" w:eastAsia="Times New Roman" w:hAnsi="Arial" w:cs="Arial"/>
+          <w:color w:val="525C65"/>
+        </w:rPr>
+      </w:pPr>
+      <w:r>
+        <w:rPr>
+          <w:rFonts w:ascii="Arial" w:eastAsia="Times New Roman" w:hAnsi="Arial" w:cs="Arial"/>
+          <w:color w:val="525C65"/>
+        </w:rPr>
+        <w:t xml:space="preserve">You can expect to correctly predict a positive (y=1) outcome 96.17% of the time and correctly predict a negative (y=0) outcome 93.55% of the time. </w:t>
+      </w:r>
+    </w:p>
+    <w:p>
+      <w:pPr>
+        <w:numPr>
+          <w:ilvl w:val="0"/>
+          <w:numId w:val="3"/>
+        </w:numPr>
+        <w:shd w:val="clear" w:color="auto" w:fill="FFFFFF"/>
+        <w:spacing w:line="446" w:lineRule="atLeast"/>
+        <w:rPr>
+          <w:rFonts w:ascii="Arial" w:eastAsia="Times New Roman" w:hAnsi="Arial" w:cs="Arial"/>
+          <w:color w:val="525C65"/>
+        </w:rPr>
+      </w:pPr>
+      <w:r>
+        <w:rPr>
+          <w:rFonts w:ascii="Arial" w:eastAsia="Times New Roman" w:hAnsi="Arial" w:cs="Arial"/>
+          <w:color w:val="525C65"/>
+        </w:rPr>
+        <w:t>Include any recommendations for additional data as needed.</w:t>
+      </w:r>
+    </w:p>
+    <w:p>
+      <w:pPr>
+        <w:numPr>
+          <w:ilvl w:val="1"/>
+          <w:numId w:val="3"/>
+        </w:numPr>
+        <w:shd w:val="clear" w:color="auto" w:fill="FFFFFF"/>
+        <w:spacing w:line="446" w:lineRule="atLeast"/>
+        <w:rPr>
+          <w:rFonts w:ascii="Arial" w:eastAsia="Times New Roman" w:hAnsi="Arial" w:cs="Arial"/>
+          <w:color w:val="525C65"/>
+        </w:rPr>
+      </w:pPr>
+      <w:r>
+        <w:rPr>
+          <w:rFonts w:ascii="Arial" w:eastAsia="Times New Roman" w:hAnsi="Arial" w:cs="Arial"/>
+          <w:color w:val="525C65"/>
+        </w:rPr>
+        <w:t>Further investigations can be done by analyzing the data with the categorical variables (continents, month, day). These datapoints did not prove significant in our findings, however, they may be important to the business partner.</w:t>
+      </w:r>
       <w:bookmarkStart w:id="0" w:name="_GoBack"/>
       <w:bookmarkEnd w:id="0"/>
-    </w:p>
-    <w:p>
-      <w:pPr>
-        <w:numPr>
-          <w:ilvl w:val="2"/>
-          <w:numId w:val="2"/>
-        </w:numPr>
-        <w:shd w:val="clear" w:color="auto" w:fill="FFFFFF"/>
-        <w:spacing w:after="100" w:afterAutospacing="1" w:line="446" w:lineRule="atLeast"/>
-        <w:rPr>
-          <w:rFonts w:ascii="Arial" w:eastAsia="Times New Roman" w:hAnsi="Arial" w:cs="Arial"/>
-          <w:color w:val="525C65"/>
-        </w:rPr>
-      </w:pPr>
-      <w:r>
-        <w:rPr>
-          <w:rFonts w:ascii="Arial" w:eastAsia="Times New Roman" w:hAnsi="Arial" w:cs="Arial"/>
-          <w:color w:val="525C65"/>
-        </w:rPr>
-        <w:t>Decision Tree</w:t>
-      </w:r>
-      <w:r>
-        <w:rPr>
-          <w:rFonts w:ascii="Arial" w:eastAsia="Times New Roman" w:hAnsi="Arial" w:cs="Arial"/>
-          <w:color w:val="525C65"/>
-        </w:rPr>
-        <w:t xml:space="preserve"> (DT)</w:t>
-      </w:r>
-    </w:p>
-    <w:p>
-      <w:pPr>
-        <w:numPr>
-          <w:ilvl w:val="3"/>
-          <w:numId w:val="2"/>
-        </w:numPr>
-        <w:shd w:val="clear" w:color="auto" w:fill="FFFFFF"/>
-        <w:spacing w:after="100" w:afterAutospacing="1" w:line="446" w:lineRule="atLeast"/>
-        <w:rPr>
-          <w:rFonts w:ascii="Arial" w:eastAsia="Times New Roman" w:hAnsi="Arial" w:cs="Arial"/>
-          <w:color w:val="525C65"/>
-        </w:rPr>
-      </w:pPr>
-      <w:r>
-        <w:rPr>
-          <w:rFonts w:ascii="Arial" w:eastAsia="Times New Roman" w:hAnsi="Arial" w:cs="Arial"/>
-          <w:color w:val="525C65"/>
-        </w:rPr>
-        <w:t>The goal of DT is to split the observations in a way that the resulting groups are as different from each other as much as possible.  The structure of a tree is the root node, internal node, and leaf nodes – all of which are connected by branches.  DT is the building block for Random Forest.  The DT yielded better accuracy results compared to LR.</w:t>
-      </w:r>
-    </w:p>
-    <w:p>
-      <w:pPr>
-        <w:numPr>
-          <w:ilvl w:val="4"/>
-          <w:numId w:val="2"/>
-        </w:numPr>
-        <w:shd w:val="clear" w:color="auto" w:fill="FFFFFF"/>
-        <w:spacing w:after="100" w:afterAutospacing="1" w:line="446" w:lineRule="atLeast"/>
-        <w:rPr>
-          <w:rFonts w:ascii="Arial" w:eastAsia="Times New Roman" w:hAnsi="Arial" w:cs="Arial"/>
-          <w:color w:val="525C65"/>
-        </w:rPr>
-      </w:pPr>
-      <w:r>
-        <w:rPr>
-          <w:rFonts w:ascii="Arial" w:eastAsia="Times New Roman" w:hAnsi="Arial" w:cs="Arial"/>
-          <w:color w:val="525C65"/>
-        </w:rPr>
-        <w:t>Full Data: 84.09% accuracy using entropy</w:t>
-      </w:r>
-    </w:p>
-    <w:p>
-      <w:pPr>
-        <w:numPr>
-          <w:ilvl w:val="4"/>
-          <w:numId w:val="2"/>
-        </w:numPr>
-        <w:shd w:val="clear" w:color="auto" w:fill="FFFFFF"/>
-        <w:spacing w:after="100" w:afterAutospacing="1" w:line="446" w:lineRule="atLeast"/>
-        <w:rPr>
-          <w:rFonts w:ascii="Arial" w:eastAsia="Times New Roman" w:hAnsi="Arial" w:cs="Arial"/>
-          <w:color w:val="525C65"/>
-        </w:rPr>
-      </w:pPr>
-      <w:r>
-        <w:rPr>
-          <w:rFonts w:ascii="Arial" w:eastAsia="Times New Roman" w:hAnsi="Arial" w:cs="Arial"/>
-          <w:color w:val="525C65"/>
-        </w:rPr>
-        <w:t xml:space="preserve">Feature Selected: </w:t>
-      </w:r>
-      <w:r>
-        <w:rPr>
-          <w:rFonts w:ascii="Arial" w:eastAsia="Times New Roman" w:hAnsi="Arial" w:cs="Arial"/>
-          <w:color w:val="525C65"/>
-        </w:rPr>
-        <w:t>86.5% accuracy using entropy criterion</w:t>
-      </w:r>
-      <w:r>
-        <w:rPr>
-          <w:rFonts w:ascii="Arial" w:eastAsia="Times New Roman" w:hAnsi="Arial" w:cs="Arial"/>
-          <w:color w:val="525C65"/>
-        </w:rPr>
-        <w:t>.</w:t>
-      </w:r>
-    </w:p>
-    <w:p>
-      <w:pPr>
-        <w:numPr>
-          <w:ilvl w:val="2"/>
-          <w:numId w:val="2"/>
-        </w:numPr>
-        <w:shd w:val="clear" w:color="auto" w:fill="FFFFFF"/>
-        <w:spacing w:after="100" w:afterAutospacing="1" w:line="446" w:lineRule="atLeast"/>
-        <w:rPr>
-          <w:rFonts w:ascii="Arial" w:eastAsia="Times New Roman" w:hAnsi="Arial" w:cs="Arial"/>
-          <w:color w:val="525C65"/>
-        </w:rPr>
-      </w:pPr>
-      <w:r>
-        <w:rPr>
-          <w:rFonts w:ascii="Arial" w:eastAsia="Times New Roman" w:hAnsi="Arial" w:cs="Arial"/>
-          <w:color w:val="525C65"/>
-        </w:rPr>
-        <w:t>Random Forest</w:t>
-      </w:r>
-      <w:r>
-        <w:rPr>
-          <w:rFonts w:ascii="Arial" w:eastAsia="Times New Roman" w:hAnsi="Arial" w:cs="Arial"/>
-          <w:color w:val="525C65"/>
-        </w:rPr>
-        <w:t xml:space="preserve"> (RF)</w:t>
-      </w:r>
-    </w:p>
-    <w:p>
-      <w:pPr>
-        <w:numPr>
-          <w:ilvl w:val="3"/>
-          <w:numId w:val="2"/>
-        </w:numPr>
-        <w:shd w:val="clear" w:color="auto" w:fill="FFFFFF"/>
-        <w:spacing w:after="100" w:afterAutospacing="1" w:line="446" w:lineRule="atLeast"/>
-        <w:rPr>
-          <w:rFonts w:ascii="Arial" w:eastAsia="Times New Roman" w:hAnsi="Arial" w:cs="Arial"/>
-          <w:color w:val="525C65"/>
-        </w:rPr>
-      </w:pPr>
-      <w:r>
-        <w:rPr>
-          <w:rFonts w:ascii="Arial" w:eastAsia="Times New Roman" w:hAnsi="Arial" w:cs="Arial"/>
-          <w:color w:val="525C65"/>
-        </w:rPr>
-        <w:t>RF uses a large number of uncorrelated decision trees to operate as a committee – much like an ensemble.  Each DT outputs a class prediction and the class with the most votes is the RF’s optimal model prediction.  The RF yielded better accuracy results compared to both LR and DT.</w:t>
-      </w:r>
-    </w:p>
-    <w:p>
-      <w:pPr>
-        <w:numPr>
-          <w:ilvl w:val="4"/>
-          <w:numId w:val="2"/>
-        </w:numPr>
-        <w:shd w:val="clear" w:color="auto" w:fill="FFFFFF"/>
-        <w:spacing w:after="100" w:afterAutospacing="1" w:line="446" w:lineRule="atLeast"/>
-        <w:rPr>
-          <w:rFonts w:ascii="Arial" w:eastAsia="Times New Roman" w:hAnsi="Arial" w:cs="Arial"/>
-          <w:color w:val="525C65"/>
-        </w:rPr>
-      </w:pPr>
-      <w:r>
-        <w:rPr>
-          <w:rFonts w:ascii="Arial" w:eastAsia="Times New Roman" w:hAnsi="Arial" w:cs="Arial"/>
-          <w:color w:val="525C65"/>
-        </w:rPr>
-        <w:t>Full Data: 8</w:t>
-      </w:r>
-      <w:r>
-        <w:rPr>
-          <w:rFonts w:ascii="Arial" w:eastAsia="Times New Roman" w:hAnsi="Arial" w:cs="Arial"/>
-          <w:color w:val="525C65"/>
-        </w:rPr>
-        <w:t>8</w:t>
-      </w:r>
-      <w:r>
-        <w:rPr>
-          <w:rFonts w:ascii="Arial" w:eastAsia="Times New Roman" w:hAnsi="Arial" w:cs="Arial"/>
-          <w:color w:val="525C65"/>
-        </w:rPr>
-        <w:t>.7</w:t>
-      </w:r>
-      <w:r>
-        <w:rPr>
-          <w:rFonts w:ascii="Arial" w:eastAsia="Times New Roman" w:hAnsi="Arial" w:cs="Arial"/>
-          <w:color w:val="525C65"/>
-        </w:rPr>
-        <w:t>% accuracy</w:t>
-      </w:r>
-    </w:p>
-    <w:p>
-      <w:pPr>
-        <w:numPr>
-          <w:ilvl w:val="4"/>
-          <w:numId w:val="2"/>
-        </w:numPr>
-        <w:shd w:val="clear" w:color="auto" w:fill="FFFFFF"/>
-        <w:spacing w:after="100" w:afterAutospacing="1" w:line="446" w:lineRule="atLeast"/>
-        <w:rPr>
-          <w:rFonts w:ascii="Arial" w:eastAsia="Times New Roman" w:hAnsi="Arial" w:cs="Arial"/>
-          <w:color w:val="525C65"/>
-        </w:rPr>
-      </w:pPr>
-      <w:r>
-        <w:rPr>
-          <w:rFonts w:ascii="Arial" w:eastAsia="Times New Roman" w:hAnsi="Arial" w:cs="Arial"/>
-          <w:color w:val="525C65"/>
-        </w:rPr>
-        <w:t xml:space="preserve">Feature Selected: </w:t>
-      </w:r>
-      <w:r>
-        <w:rPr>
-          <w:rFonts w:ascii="Arial" w:eastAsia="Times New Roman" w:hAnsi="Arial" w:cs="Arial"/>
-          <w:color w:val="525C65"/>
-        </w:rPr>
-        <w:t>91</w:t>
-      </w:r>
-      <w:r>
-        <w:rPr>
-          <w:rFonts w:ascii="Arial" w:eastAsia="Times New Roman" w:hAnsi="Arial" w:cs="Arial"/>
-          <w:color w:val="525C65"/>
-        </w:rPr>
-        <w:t>.5% accuracy</w:t>
-      </w:r>
-    </w:p>
-    <w:p>
-      <w:pPr>
-        <w:numPr>
-          <w:ilvl w:val="2"/>
-          <w:numId w:val="2"/>
-        </w:numPr>
-        <w:shd w:val="clear" w:color="auto" w:fill="FFFFFF"/>
-        <w:spacing w:after="100" w:afterAutospacing="1" w:line="446" w:lineRule="atLeast"/>
-        <w:rPr>
-          <w:rFonts w:ascii="Arial" w:eastAsia="Times New Roman" w:hAnsi="Arial" w:cs="Arial"/>
-          <w:color w:val="525C65"/>
-        </w:rPr>
-      </w:pPr>
-      <w:r>
-        <w:rPr>
-          <w:rFonts w:ascii="Arial" w:eastAsia="Times New Roman" w:hAnsi="Arial" w:cs="Arial"/>
-          <w:color w:val="525C65"/>
-        </w:rPr>
-        <w:t>SVM</w:t>
-      </w:r>
-    </w:p>
-    <w:p>
-      <w:pPr>
-        <w:numPr>
-          <w:ilvl w:val="2"/>
-          <w:numId w:val="2"/>
-        </w:numPr>
-        <w:shd w:val="clear" w:color="auto" w:fill="FFFFFF"/>
-        <w:spacing w:after="100" w:afterAutospacing="1" w:line="446" w:lineRule="atLeast"/>
-        <w:rPr>
-          <w:rFonts w:ascii="Arial" w:eastAsia="Times New Roman" w:hAnsi="Arial" w:cs="Arial"/>
-          <w:color w:val="525C65"/>
-        </w:rPr>
-      </w:pPr>
-      <w:r>
-        <w:rPr>
-          <w:rFonts w:ascii="Arial" w:eastAsia="Times New Roman" w:hAnsi="Arial" w:cs="Arial"/>
-          <w:color w:val="525C65"/>
-        </w:rPr>
-        <w:t>KNN</w:t>
-      </w:r>
-    </w:p>
-    <w:p>
-      <w:pPr>
-        <w:numPr>
-          <w:ilvl w:val="0"/>
-          <w:numId w:val="2"/>
-        </w:numPr>
-        <w:shd w:val="clear" w:color="auto" w:fill="FFFFFF"/>
-        <w:spacing w:after="100" w:afterAutospacing="1" w:line="446" w:lineRule="atLeast"/>
-        <w:rPr>
-          <w:rFonts w:ascii="Arial" w:eastAsia="Times New Roman" w:hAnsi="Arial" w:cs="Arial"/>
-          <w:color w:val="525C65"/>
-        </w:rPr>
-      </w:pPr>
-      <w:r>
-        <w:rPr>
-          <w:rFonts w:ascii="Arial" w:eastAsia="Times New Roman" w:hAnsi="Arial" w:cs="Arial"/>
-          <w:color w:val="525C65"/>
-        </w:rPr>
-        <w:t xml:space="preserve">Analysis </w:t>
-      </w:r>
-      <w:r>
-        <w:rPr>
-          <w:rFonts w:ascii="Arial" w:eastAsia="Times New Roman" w:hAnsi="Arial" w:cs="Arial"/>
-          <w:color w:val="525C65"/>
-        </w:rPr>
-        <w:t xml:space="preserve">and Model </w:t>
-      </w:r>
-      <w:r>
-        <w:rPr>
-          <w:rFonts w:ascii="Arial" w:eastAsia="Times New Roman" w:hAnsi="Arial" w:cs="Arial"/>
-          <w:color w:val="525C65"/>
-        </w:rPr>
-        <w:t>Section - Explain what you analyzed. Include any charts here.</w:t>
-      </w:r>
-    </w:p>
-    <w:p>
-      <w:pPr>
-        <w:numPr>
-          <w:ilvl w:val="0"/>
-          <w:numId w:val="2"/>
-        </w:numPr>
-        <w:shd w:val="clear" w:color="auto" w:fill="FFFFFF"/>
-        <w:spacing w:line="446" w:lineRule="atLeast"/>
-        <w:rPr>
-          <w:rFonts w:ascii="Arial" w:eastAsia="Times New Roman" w:hAnsi="Arial" w:cs="Arial"/>
-          <w:color w:val="525C65"/>
-        </w:rPr>
-      </w:pPr>
-      <w:r>
-        <w:rPr>
-          <w:rFonts w:ascii="Arial" w:eastAsia="Times New Roman" w:hAnsi="Arial" w:cs="Arial"/>
-          <w:color w:val="525C65"/>
-        </w:rPr>
-        <w:t>Results - Describe the results of your analysis.</w:t>
-      </w:r>
-    </w:p>
-    <w:p>
-      <w:pPr>
-        <w:shd w:val="clear" w:color="auto" w:fill="FFFFFF"/>
-        <w:spacing w:after="480" w:line="446" w:lineRule="atLeast"/>
-        <w:rPr>
-          <w:rFonts w:ascii="Arial" w:eastAsia="Times New Roman" w:hAnsi="Arial" w:cs="Arial"/>
-          <w:color w:val="525C65"/>
-        </w:rPr>
-      </w:pPr>
-      <w:r>
-        <w:rPr>
-          <w:rFonts w:ascii="Arial" w:eastAsia="Times New Roman" w:hAnsi="Arial" w:cs="Arial"/>
-          <w:b/>
-          <w:bCs/>
-          <w:color w:val="525C65"/>
-        </w:rPr>
-        <w:t>Conclusions</w:t>
-      </w:r>
-    </w:p>
-    <w:p>
-      <w:pPr>
-        <w:numPr>
-          <w:ilvl w:val="0"/>
-          <w:numId w:val="3"/>
-        </w:numPr>
-        <w:shd w:val="clear" w:color="auto" w:fill="FFFFFF"/>
-        <w:spacing w:after="100" w:afterAutospacing="1" w:line="446" w:lineRule="atLeast"/>
-        <w:rPr>
-          <w:rFonts w:ascii="Arial" w:eastAsia="Times New Roman" w:hAnsi="Arial" w:cs="Arial"/>
-          <w:color w:val="525C65"/>
-        </w:rPr>
-      </w:pPr>
-      <w:r>
-        <w:rPr>
-          <w:rFonts w:ascii="Arial" w:eastAsia="Times New Roman" w:hAnsi="Arial" w:cs="Arial"/>
-          <w:color w:val="525C65"/>
-        </w:rPr>
-        <w:t>Restate the questions from your introduction.</w:t>
-      </w:r>
-    </w:p>
-    <w:p>
-      <w:pPr>
-        <w:numPr>
-          <w:ilvl w:val="0"/>
-          <w:numId w:val="3"/>
-        </w:numPr>
-        <w:shd w:val="clear" w:color="auto" w:fill="FFFFFF"/>
-        <w:spacing w:after="100" w:afterAutospacing="1" w:line="446" w:lineRule="atLeast"/>
-        <w:rPr>
-          <w:rFonts w:ascii="Arial" w:eastAsia="Times New Roman" w:hAnsi="Arial" w:cs="Arial"/>
-          <w:color w:val="525C65"/>
-        </w:rPr>
-      </w:pPr>
-      <w:r>
-        <w:rPr>
-          <w:rFonts w:ascii="Arial" w:eastAsia="Times New Roman" w:hAnsi="Arial" w:cs="Arial"/>
-          <w:color w:val="525C65"/>
-        </w:rPr>
-        <w:t>Restate important results.</w:t>
-      </w:r>
-    </w:p>
-    <w:p>
-      <w:pPr>
-        <w:numPr>
-          <w:ilvl w:val="0"/>
-          <w:numId w:val="3"/>
-        </w:numPr>
-        <w:shd w:val="clear" w:color="auto" w:fill="FFFFFF"/>
-        <w:spacing w:line="446" w:lineRule="atLeast"/>
-        <w:rPr>
-          <w:rFonts w:ascii="Arial" w:eastAsia="Times New Roman" w:hAnsi="Arial" w:cs="Arial"/>
-          <w:color w:val="525C65"/>
-        </w:rPr>
-      </w:pPr>
-      <w:r>
-        <w:rPr>
-          <w:rFonts w:ascii="Arial" w:eastAsia="Times New Roman" w:hAnsi="Arial" w:cs="Arial"/>
-          <w:color w:val="525C65"/>
-        </w:rPr>
-        <w:lastRenderedPageBreak/>
-        <w:t>Include any recommendations for additional data as needed.</w:t>
-      </w:r>
     </w:p>
     <w:p>
       <w:pPr>
@@ -1560,7 +2016,7 @@
         <w:sz w:val="20"/>
       </w:rPr>
     </w:lvl>
-    <w:lvl w:ilvl="1" w:tentative="1">
+    <w:lvl w:ilvl="1">
       <w:start w:val="1"/>
       <w:numFmt w:val="bullet"/>
       <w:lvlText w:val="o"/>

</xml_diff>